<commit_message>
Powerpoint + tekst presentatie
</commit_message>
<xml_diff>
--- a/Tekst ESD presentatie.docx
+++ b/Tekst ESD presentatie.docx
@@ -29,21 +29,7 @@
           <w:b/>
           <w:sz w:val="24"/>
         </w:rPr>
-        <w:t>&lt;</w:t>
-      </w:r>
-      <w:r>
-        <w:rPr>
-          <w:b/>
-          <w:sz w:val="24"/>
-        </w:rPr>
-        <w:t>Klaas</w:t>
-      </w:r>
-      <w:r>
-        <w:rPr>
-          <w:b/>
-          <w:sz w:val="24"/>
-        </w:rPr>
-        <w:t>&gt;</w:t>
+        <w:t>&lt;Klaas&gt;</w:t>
       </w:r>
     </w:p>
     <w:p>
@@ -106,6 +92,21 @@
     <w:p>
       <w:pPr>
         <w:rPr>
+          <w:b/>
+          <w:sz w:val="24"/>
+        </w:rPr>
+      </w:pPr>
+      <w:r>
+        <w:rPr>
+          <w:b/>
+          <w:sz w:val="24"/>
+        </w:rPr>
+        <w:t>&lt;Ieder z’n eigen leerdoel&gt;</w:t>
+      </w:r>
+    </w:p>
+    <w:p>
+      <w:pPr>
+        <w:rPr>
           <w:sz w:val="24"/>
         </w:rPr>
       </w:pPr>
@@ -127,6 +128,19 @@
           <w:sz w:val="24"/>
         </w:rPr>
         <w:t>Klaas: Minder snel praten.</w:t>
+      </w:r>
+    </w:p>
+    <w:p>
+      <w:pPr>
+        <w:rPr>
+          <w:sz w:val="24"/>
+        </w:rPr>
+      </w:pPr>
+      <w:r>
+        <w:rPr>
+          <w:sz w:val="24"/>
+        </w:rPr>
+        <w:t>Emiel: Minder nerveuze tikjes tijdens de presentatie.</w:t>
       </w:r>
     </w:p>
     <w:p>
@@ -395,6 +409,83 @@
           <w:b/>
           <w:sz w:val="24"/>
         </w:rPr>
+        <w:t>&lt;Bart&gt;</w:t>
+      </w:r>
+    </w:p>
+    <w:p>
+      <w:pPr>
+        <w:pStyle w:val="Geenafstand"/>
+      </w:pPr>
+      <w:r>
+        <w:t>Hier zie een toepassing als een klok, omdat de RTC nauwkeurig is zal deze klok minder snel uit synchronisatie komen. Dit kan toegevoegd als normale uren klok, maar ook als bijvoorbeeld een stopwatch, als je nauwkeurig wilt zijn op kleinere eenheden.</w:t>
+      </w:r>
+    </w:p>
+    <w:p>
+      <w:pPr>
+        <w:rPr>
+          <w:b/>
+        </w:rPr>
+      </w:pPr>
+    </w:p>
+    <w:p>
+      <w:pPr>
+        <w:pStyle w:val="Geenafstand"/>
+      </w:pPr>
+      <w:r>
+        <w:t xml:space="preserve">Eventueel zou de RTC DS1307 ook gebruikt worden in een eigen gebouwde computer/microcontroller als interne klok. Bij de </w:t>
+      </w:r>
+      <w:proofErr w:type="spellStart"/>
+      <w:r>
+        <w:t>Arduino</w:t>
+      </w:r>
+      <w:proofErr w:type="spellEnd"/>
+      <w:r>
+        <w:t xml:space="preserve"> is dit niet het geval, deze heeft al een eigen interne klok, de RTC dient hier als een (nauwkeurigere) externe klok.</w:t>
+      </w:r>
+    </w:p>
+    <w:p>
+      <w:pPr>
+        <w:rPr>
+          <w:b/>
+        </w:rPr>
+      </w:pPr>
+    </w:p>
+    <w:p>
+      <w:pPr>
+        <w:rPr>
+          <w:b/>
+          <w:sz w:val="24"/>
+        </w:rPr>
+      </w:pPr>
+      <w:r>
+        <w:rPr>
+          <w:b/>
+          <w:sz w:val="24"/>
+        </w:rPr>
+        <w:lastRenderedPageBreak/>
+        <w:t>Alternatieve hardware/techniek</w:t>
+      </w:r>
+    </w:p>
+    <w:p>
+      <w:pPr>
+        <w:rPr>
+          <w:b/>
+          <w:sz w:val="24"/>
+        </w:rPr>
+      </w:pPr>
+    </w:p>
+    <w:p>
+      <w:pPr>
+        <w:rPr>
+          <w:b/>
+          <w:sz w:val="24"/>
+        </w:rPr>
+      </w:pPr>
+      <w:r>
+        <w:rPr>
+          <w:b/>
+          <w:sz w:val="24"/>
+        </w:rPr>
         <w:t>&lt;</w:t>
       </w:r>
       <w:r>
@@ -402,7 +493,7 @@
           <w:b/>
           <w:sz w:val="24"/>
         </w:rPr>
-        <w:t>Bart</w:t>
+        <w:t>Emiel</w:t>
       </w:r>
       <w:r>
         <w:rPr>
@@ -410,106 +501,6 @@
           <w:sz w:val="24"/>
         </w:rPr>
         <w:t>&gt;</w:t>
-      </w:r>
-    </w:p>
-    <w:p>
-      <w:pPr>
-        <w:pStyle w:val="Geenafstand"/>
-      </w:pPr>
-      <w:r>
-        <w:t>Hier zie een toepassing als een klok, omdat de RTC nauwkeurig is zal deze klok minder snel uit synchronisatie komen. Dit kan toegevoegd als normale uren klok, maar ook als bijvoorbeeld een stopwatch, als je nauwkeurig wilt zijn op kleinere eenheden.</w:t>
-      </w:r>
-    </w:p>
-    <w:p>
-      <w:pPr>
-        <w:rPr>
-          <w:b/>
-        </w:rPr>
-      </w:pPr>
-    </w:p>
-    <w:p>
-      <w:pPr>
-        <w:pStyle w:val="Geenafstand"/>
-      </w:pPr>
-      <w:r>
-        <w:t xml:space="preserve">Eventueel zou de RTC DS1307 ook gebruikt worden in een eigen gebouwde computer/microcontroller als interne klok. Bij de </w:t>
-      </w:r>
-      <w:proofErr w:type="spellStart"/>
-      <w:r>
-        <w:t>Arduino</w:t>
-      </w:r>
-      <w:proofErr w:type="spellEnd"/>
-      <w:r>
-        <w:t xml:space="preserve"> is dit niet het geval, deze heeft al een eigen interne klok, de RTC dient hier als een (nauwkeurigere) externe klok.</w:t>
-      </w:r>
-    </w:p>
-    <w:p>
-      <w:pPr>
-        <w:rPr>
-          <w:b/>
-        </w:rPr>
-      </w:pPr>
-    </w:p>
-    <w:p>
-      <w:pPr>
-        <w:rPr>
-          <w:b/>
-          <w:sz w:val="24"/>
-        </w:rPr>
-      </w:pPr>
-    </w:p>
-    <w:p>
-      <w:pPr>
-        <w:rPr>
-          <w:b/>
-          <w:sz w:val="24"/>
-        </w:rPr>
-      </w:pPr>
-    </w:p>
-    <w:p>
-      <w:pPr>
-        <w:rPr>
-          <w:b/>
-          <w:sz w:val="24"/>
-        </w:rPr>
-      </w:pPr>
-    </w:p>
-    <w:p>
-      <w:pPr>
-        <w:rPr>
-          <w:b/>
-          <w:sz w:val="24"/>
-        </w:rPr>
-      </w:pPr>
-      <w:r>
-        <w:rPr>
-          <w:b/>
-          <w:sz w:val="24"/>
-        </w:rPr>
-        <w:t>Alternatieve hardware/techniek</w:t>
-      </w:r>
-    </w:p>
-    <w:p>
-      <w:pPr>
-        <w:rPr>
-          <w:b/>
-          <w:sz w:val="24"/>
-        </w:rPr>
-      </w:pPr>
-    </w:p>
-    <w:p>
-      <w:pPr>
-        <w:rPr>
-          <w:b/>
-          <w:sz w:val="24"/>
-        </w:rPr>
-      </w:pPr>
-      <w:r>
-        <w:rPr>
-          <w:b/>
-          <w:sz w:val="24"/>
-        </w:rPr>
-        <w:t>&lt;Bart&gt;</w:t>
       </w:r>
     </w:p>
     <w:p>
@@ -960,39 +951,75 @@
         <w:t>Voor projecten waar formaat belangrijk is kan je beter voor de DS1307 gaan.</w:t>
       </w:r>
     </w:p>
+    <w:p>
+      <w:pPr>
+        <w:pStyle w:val="Lijstalinea"/>
+      </w:pPr>
+    </w:p>
+    <w:p>
+      <w:pPr>
+        <w:pStyle w:val="Geenafstand"/>
+      </w:pPr>
+      <w:r>
+        <w:t>Daarnaast</w:t>
+      </w:r>
+      <w:r>
+        <w:t xml:space="preserve"> </w:t>
+      </w:r>
+      <w:r>
+        <w:t>kun</w:t>
+      </w:r>
+      <w:r>
+        <w:t xml:space="preserve"> je ook nog met een </w:t>
+      </w:r>
+      <w:proofErr w:type="spellStart"/>
+      <w:r>
+        <w:t>WiFi-shield</w:t>
+      </w:r>
+      <w:proofErr w:type="spellEnd"/>
+      <w:r>
+        <w:t xml:space="preserve"> de tijd opvragen, dit kan dan via een site die de tijd geeft. Het voordeel hiervan is dat dit uiterst nauwkeurig is aangezien deze sites vaak gebruik maken van het nationale tijd zones. Je kan het </w:t>
+      </w:r>
+      <w:proofErr w:type="spellStart"/>
+      <w:r>
+        <w:t>shield</w:t>
+      </w:r>
+      <w:proofErr w:type="spellEnd"/>
+      <w:r>
+        <w:t xml:space="preserve"> ook gebruiken voor andere doeleinden zoals verbinden met je eigen thuis netwerk, en aangestuurd worden op afstand, voor bijvoorbeeld je werker van je mobiel instellen. </w:t>
+      </w:r>
+    </w:p>
+    <w:p>
+      <w:pPr>
+        <w:pStyle w:val="Geenafstand"/>
+      </w:pPr>
+      <w:r>
+        <w:t xml:space="preserve">Het </w:t>
+      </w:r>
+      <w:proofErr w:type="spellStart"/>
+      <w:r>
+        <w:t>WiFi-shield</w:t>
+      </w:r>
+      <w:proofErr w:type="spellEnd"/>
+      <w:r>
+        <w:t xml:space="preserve"> heeft wel de grootste afmetingen en is een stuk duurder, dus als je hem alleen wilt gebruiken voor de tijd kan je beter gaan voor een van de andere opties.</w:t>
+      </w:r>
+    </w:p>
+    <w:p>
+      <w:pPr>
+        <w:pStyle w:val="Geenafstand"/>
+      </w:pPr>
+    </w:p>
     <w:p/>
     <w:p>
-      <w:pPr>
-        <w:rPr>
-          <w:b/>
-          <w:sz w:val="24"/>
-        </w:rPr>
-      </w:pPr>
-      <w:r>
-        <w:rPr>
-          <w:b/>
-          <w:sz w:val="24"/>
-        </w:rPr>
-        <w:t>&lt;</w:t>
-      </w:r>
-      <w:r>
-        <w:rPr>
-          <w:b/>
-          <w:sz w:val="24"/>
-        </w:rPr>
-        <w:t>Klaas</w:t>
-      </w:r>
-      <w:r>
-        <w:rPr>
-          <w:b/>
-          <w:sz w:val="24"/>
-        </w:rPr>
-        <w:t>&gt;</w:t>
-      </w:r>
-    </w:p>
-    <w:p>
-      <w:r>
-        <w:t xml:space="preserve">In plaats van de RTC kun je ook de </w:t>
+      <w:r>
+        <w:t>In plaats van de</w:t>
+      </w:r>
+      <w:r>
+        <w:t>ze alternatieven</w:t>
+      </w:r>
+      <w:r>
+        <w:t xml:space="preserve"> kun je ook de </w:t>
       </w:r>
       <w:proofErr w:type="spellStart"/>
       <w:r>
@@ -1167,63 +1194,8 @@
     </w:p>
     <w:p>
       <w:pPr>
-        <w:pStyle w:val="Lijstalinea"/>
-      </w:pPr>
-    </w:p>
-    <w:p>
-      <w:pPr>
-        <w:rPr>
-          <w:b/>
-          <w:sz w:val="24"/>
-        </w:rPr>
-      </w:pPr>
-      <w:r>
-        <w:rPr>
-          <w:b/>
-          <w:sz w:val="24"/>
-        </w:rPr>
-        <w:t>&lt;Bart&gt;</w:t>
-      </w:r>
-    </w:p>
-    <w:p>
-      <w:pPr>
         <w:pStyle w:val="Geenafstand"/>
       </w:pPr>
-      <w:r>
-        <w:t xml:space="preserve">Naast deze twee opties kan je ook nog met een </w:t>
-      </w:r>
-      <w:proofErr w:type="spellStart"/>
-      <w:r>
-        <w:t>WiFi-shield</w:t>
-      </w:r>
-      <w:proofErr w:type="spellEnd"/>
-      <w:r>
-        <w:t xml:space="preserve"> de tijd opvragen, dit kan dan via een site die de tijd geeft. Het voordeel hiervan is dat dit uiterst nauwkeurig is aangezien deze sites vaak gebruik maken van het nationale tijd zones. Je kan het </w:t>
-      </w:r>
-      <w:proofErr w:type="spellStart"/>
-      <w:r>
-        <w:t>shield</w:t>
-      </w:r>
-      <w:proofErr w:type="spellEnd"/>
-      <w:r>
-        <w:t xml:space="preserve"> ook gebruiken voor andere doeleinden zoals verbinden met je eigen thuis netwerk, en aangestuurd worden op afstand, voor bijvoorbeeld je werker van je mobiel instellen. </w:t>
-      </w:r>
-    </w:p>
-    <w:p>
-      <w:pPr>
-        <w:pStyle w:val="Geenafstand"/>
-      </w:pPr>
-      <w:r>
-        <w:t xml:space="preserve">Het </w:t>
-      </w:r>
-      <w:proofErr w:type="spellStart"/>
-      <w:r>
-        <w:t>WiFi-shield</w:t>
-      </w:r>
-      <w:proofErr w:type="spellEnd"/>
-      <w:r>
-        <w:t xml:space="preserve"> heeft wel de grootste afmetingen en is een stuk duurder, dus als je hem alleen wilt gebruiken voor de tijd kan je beter gaan voor een van de andere opties.</w:t>
-      </w:r>
     </w:p>
     <w:p/>
     <w:p/>
@@ -1243,61 +1215,6 @@
       </w:r>
     </w:p>
     <w:p>
-      <w:r>
-        <w:rPr>
-          <w:noProof/>
-        </w:rPr>
-        <w:drawing>
-          <wp:inline distT="0" distB="0" distL="0" distR="0">
-            <wp:extent cx="5760720" cy="3659588"/>
-            <wp:effectExtent l="0" t="0" r="0" b="0"/>
-            <wp:docPr id="1" name="Afbeelding 1" descr="Afbeeldingsresultaat voor rtc arduino"/>
-            <wp:cNvGraphicFramePr>
-              <a:graphicFrameLocks xmlns:a="http://schemas.openxmlformats.org/drawingml/2006/main" noChangeAspect="1"/>
-            </wp:cNvGraphicFramePr>
-            <a:graphic xmlns:a="http://schemas.openxmlformats.org/drawingml/2006/main">
-              <a:graphicData uri="http://schemas.openxmlformats.org/drawingml/2006/picture">
-                <pic:pic xmlns:pic="http://schemas.openxmlformats.org/drawingml/2006/picture">
-                  <pic:nvPicPr>
-                    <pic:cNvPr id="0" name="Picture 1" descr="Afbeeldingsresultaat voor rtc arduino"/>
-                    <pic:cNvPicPr>
-                      <a:picLocks noChangeAspect="1" noChangeArrowheads="1"/>
-                    </pic:cNvPicPr>
-                  </pic:nvPicPr>
-                  <pic:blipFill>
-                    <a:blip r:embed="rId5">
-                      <a:extLst>
-                        <a:ext uri="{28A0092B-C50C-407E-A947-70E740481C1C}">
-                          <a14:useLocalDpi xmlns:a14="http://schemas.microsoft.com/office/drawing/2010/main" val="0"/>
-                        </a:ext>
-                      </a:extLst>
-                    </a:blip>
-                    <a:srcRect/>
-                    <a:stretch>
-                      <a:fillRect/>
-                    </a:stretch>
-                  </pic:blipFill>
-                  <pic:spPr bwMode="auto">
-                    <a:xfrm>
-                      <a:off x="0" y="0"/>
-                      <a:ext cx="5760720" cy="3659588"/>
-                    </a:xfrm>
-                    <a:prstGeom prst="rect">
-                      <a:avLst/>
-                    </a:prstGeom>
-                    <a:noFill/>
-                    <a:ln>
-                      <a:noFill/>
-                    </a:ln>
-                  </pic:spPr>
-                </pic:pic>
-              </a:graphicData>
-            </a:graphic>
-          </wp:inline>
-        </w:drawing>
-      </w:r>
-    </w:p>
-    <w:p>
       <w:pPr>
         <w:rPr>
           <w:b/>
@@ -1381,12 +1298,42 @@
           <w:sz w:val="24"/>
         </w:rPr>
       </w:pPr>
-      <w:r>
-        <w:rPr>
-          <w:b/>
-          <w:sz w:val="24"/>
-        </w:rPr>
-        <w:lastRenderedPageBreak/>
+    </w:p>
+    <w:p>
+      <w:pPr>
+        <w:rPr>
+          <w:b/>
+          <w:sz w:val="24"/>
+        </w:rPr>
+      </w:pPr>
+      <w:r>
+        <w:rPr>
+          <w:b/>
+          <w:sz w:val="24"/>
+        </w:rPr>
+        <w:t>Uitleggen code &lt;Bart + Emiel&gt;</w:t>
+      </w:r>
+    </w:p>
+    <w:p>
+      <w:pPr>
+        <w:rPr>
+          <w:b/>
+          <w:sz w:val="24"/>
+        </w:rPr>
+      </w:pPr>
+    </w:p>
+    <w:p>
+      <w:pPr>
+        <w:rPr>
+          <w:b/>
+          <w:sz w:val="24"/>
+        </w:rPr>
+      </w:pPr>
+      <w:r>
+        <w:rPr>
+          <w:b/>
+          <w:sz w:val="24"/>
+        </w:rPr>
         <w:t>Slot</w:t>
       </w:r>
     </w:p>
@@ -1404,53 +1351,91 @@
         </w:rPr>
         <w:t>&lt;Bart&gt;</w:t>
       </w:r>
+    </w:p>
+    <w:p>
+      <w:r>
+        <w:t xml:space="preserve">Kort samengevat is de RTC DS1307 een goed alternatief op de interne klok van de </w:t>
+      </w:r>
+      <w:proofErr w:type="spellStart"/>
+      <w:r>
+        <w:t>Arduino</w:t>
+      </w:r>
+      <w:proofErr w:type="spellEnd"/>
+      <w:r>
+        <w:t xml:space="preserve"> zelf. Dit komt voornamelijk door</w:t>
+      </w:r>
+      <w:r>
+        <w:t>dat</w:t>
+      </w:r>
+      <w:r>
+        <w:t xml:space="preserve"> de DS1307 de tijd nauwkeuriger meet dan de </w:t>
+      </w:r>
+      <w:proofErr w:type="spellStart"/>
+      <w:r>
+        <w:t>Arduino</w:t>
+      </w:r>
+      <w:proofErr w:type="spellEnd"/>
+      <w:r>
+        <w:t xml:space="preserve"> en ook gegevens als de dag, de maand en het jaar bijhoudt. Ten opzichte van alternatieve merken van de RTC is de DS1307 wat minder nauwkeurig op de lange termijn. Daartegen is de DS1307 wel goedkoper en compacter waardoor deze makkelijk is mee te nemen en minder ruimte inneemt in je opstelling.</w:t>
+      </w:r>
+    </w:p>
+    <w:p>
+      <w:pPr>
+        <w:rPr>
+          <w:b/>
+          <w:sz w:val="24"/>
+        </w:rPr>
+      </w:pPr>
+    </w:p>
+    <w:p>
+      <w:pPr>
+        <w:rPr>
+          <w:b/>
+          <w:sz w:val="24"/>
+        </w:rPr>
+      </w:pPr>
+    </w:p>
+    <w:p>
+      <w:pPr>
+        <w:rPr>
+          <w:b/>
+          <w:sz w:val="24"/>
+        </w:rPr>
+      </w:pPr>
+    </w:p>
+    <w:p>
+      <w:pPr>
+        <w:rPr>
+          <w:b/>
+          <w:sz w:val="24"/>
+        </w:rPr>
+      </w:pPr>
+    </w:p>
+    <w:p>
+      <w:pPr>
+        <w:rPr>
+          <w:b/>
+          <w:sz w:val="24"/>
+        </w:rPr>
+      </w:pPr>
+    </w:p>
+    <w:p>
+      <w:pPr>
+        <w:rPr>
+          <w:b/>
+          <w:sz w:val="24"/>
+        </w:rPr>
+      </w:pPr>
+    </w:p>
+    <w:p>
+      <w:pPr>
+        <w:rPr>
+          <w:b/>
+          <w:sz w:val="24"/>
+        </w:rPr>
+      </w:pPr>
       <w:bookmarkStart w:id="0" w:name="_GoBack"/>
       <w:bookmarkEnd w:id="0"/>
-    </w:p>
-    <w:p>
-      <w:r>
-        <w:t xml:space="preserve">Kort samengevat is de RTC DS1307 een goed alternatief op de interne klok van de </w:t>
-      </w:r>
-      <w:proofErr w:type="spellStart"/>
-      <w:r>
-        <w:t>Arduino</w:t>
-      </w:r>
-      <w:proofErr w:type="spellEnd"/>
-      <w:r>
-        <w:t xml:space="preserve"> zelf. Dit komt voornamelijk door de DS1307 de tijd nauwkeuriger meet dan de </w:t>
-      </w:r>
-      <w:proofErr w:type="spellStart"/>
-      <w:r>
-        <w:t>Arduino</w:t>
-      </w:r>
-      <w:proofErr w:type="spellEnd"/>
-      <w:r>
-        <w:t xml:space="preserve"> en ook gegevens als de dag, de maand en het jaar bijhoudt. Ten opzichte van alternatieve merken van de RTC is de DS1307 wat minder nauwkeurig op de lange termijn. Daartegen is de DS1307 wel goedkoper en compacter waardoor deze makkelijk is mee te nemen en minder ruimte inneemt in je opstelling.</w:t>
-      </w:r>
-    </w:p>
-    <w:p>
-      <w:pPr>
-        <w:rPr>
-          <w:b/>
-          <w:sz w:val="24"/>
-        </w:rPr>
-      </w:pPr>
-    </w:p>
-    <w:p>
-      <w:pPr>
-        <w:rPr>
-          <w:b/>
-          <w:sz w:val="24"/>
-        </w:rPr>
-      </w:pPr>
-    </w:p>
-    <w:p>
-      <w:pPr>
-        <w:rPr>
-          <w:b/>
-          <w:sz w:val="24"/>
-        </w:rPr>
-      </w:pPr>
       <w:r>
         <w:rPr>
           <w:b/>
@@ -1460,154 +1445,276 @@
       </w:r>
     </w:p>
     <w:p>
-      <w:hyperlink r:id="rId6" w:history="1">
-        <w:r>
-          <w:rPr>
-            <w:rStyle w:val="Hyperlink"/>
-          </w:rPr>
-          <w:t>https://www.arduino.cc/en/Reference/RTC</w:t>
-        </w:r>
-      </w:hyperlink>
-    </w:p>
-    <w:p/>
-    <w:p>
-      <w:hyperlink r:id="rId7" w:history="1">
-        <w:r>
-          <w:rPr>
-            <w:rStyle w:val="Hyperlink"/>
-          </w:rPr>
-          <w:t>http://www.instructables.com/id/TESTED-Timekeeping-on-ESP8266-Arduino-Uno-WITHOUT-/</w:t>
-        </w:r>
-      </w:hyperlink>
-    </w:p>
-    <w:p/>
-    <w:p>
-      <w:pPr>
-        <w:rPr>
-          <w:rStyle w:val="Hyperlink"/>
-        </w:rPr>
-      </w:pPr>
-      <w:hyperlink r:id="rId8" w:history="1">
-        <w:r>
-          <w:rPr>
-            <w:rStyle w:val="Hyperlink"/>
-          </w:rPr>
-          <w:t>http://domoticx.com/arduino-rtc-tijdklok-ds1307/</w:t>
-        </w:r>
-      </w:hyperlink>
-    </w:p>
-    <w:p/>
-    <w:p>
-      <w:hyperlink r:id="rId9" w:history="1">
-        <w:r>
-          <w:rPr>
-            <w:rStyle w:val="Hyperlink"/>
-          </w:rPr>
-          <w:t>https://learn.adafruit.com/ds1307-real-time-clock-breakout-board-kit/what-is-an-rtc</w:t>
-        </w:r>
-      </w:hyperlink>
-      <w:r>
-        <w:t xml:space="preserve"> </w:t>
-      </w:r>
-    </w:p>
-    <w:p>
-      <w:pPr>
-        <w:pStyle w:val="Geenafstand"/>
-      </w:pPr>
-    </w:p>
-    <w:p>
-      <w:pPr>
-        <w:pStyle w:val="Geenafstand"/>
-      </w:pPr>
-    </w:p>
-    <w:p>
-      <w:pPr>
-        <w:pStyle w:val="Geenafstand"/>
-      </w:pPr>
-      <w:hyperlink r:id="rId10" w:history="1">
-        <w:r>
-          <w:rPr>
-            <w:rStyle w:val="Hyperlink"/>
-          </w:rPr>
-          <w:t>https://www.distrelec.nl/nl/arduino-wifi-shield-a000058-arduino-a000058/p/11038916?channel=b2c&amp;price_gs=83.49&amp;source=googleps&amp;ext_cid=shgooaqnlnl-na&amp;pup_e=1&amp;pup_cid=36007&amp;pup_id=11038916&amp;ext_cid=shgooaqnlnl-na-&amp;kw=&amp;gclid=CjwKCAjw4sLVBRAlEiwASblR-7KtwCLBQvuHw6LVgv3rwpTAsowhxdxu-_JiQeAgOqvdriMoHEpBbxoCh0UQAvD_BwE&amp;gclsrc=aw.ds</w:t>
-        </w:r>
-      </w:hyperlink>
-      <w:r>
-        <w:t xml:space="preserve"> </w:t>
-      </w:r>
-    </w:p>
-    <w:p>
-      <w:pPr>
-        <w:pStyle w:val="Geenafstand"/>
-      </w:pPr>
-    </w:p>
-    <w:p>
-      <w:pPr>
-        <w:pStyle w:val="Geenafstand"/>
-      </w:pPr>
-      <w:hyperlink r:id="rId11" w:history="1">
-        <w:r>
-          <w:rPr>
-            <w:rStyle w:val="Hyperlink"/>
-          </w:rPr>
-          <w:t>https://hackerstore.nl/Artikel/233</w:t>
-        </w:r>
-      </w:hyperlink>
-    </w:p>
-    <w:p>
-      <w:pPr>
-        <w:pStyle w:val="Geenafstand"/>
-      </w:pPr>
-    </w:p>
-    <w:p>
-      <w:pPr>
-        <w:pStyle w:val="Geenafstand"/>
-      </w:pPr>
-      <w:hyperlink r:id="rId12" w:history="1">
-        <w:r>
-          <w:rPr>
-            <w:rStyle w:val="Hyperlink"/>
-          </w:rPr>
-          <w:t>https://www.vanallesenmeer.nl/Real-Time-Clock-DS3231-RTC-Klok-module</w:t>
-        </w:r>
-      </w:hyperlink>
-    </w:p>
-    <w:p>
-      <w:pPr>
-        <w:pStyle w:val="Geenafstand"/>
-      </w:pPr>
-    </w:p>
-    <w:p>
-      <w:pPr>
-        <w:pStyle w:val="Geenafstand"/>
-      </w:pPr>
-      <w:hyperlink r:id="rId13" w:history="1">
-        <w:r>
-          <w:rPr>
-            <w:rStyle w:val="Hyperlink"/>
-          </w:rPr>
-          <w:t>http://www.best-microcontroller-projects.com/real-time-clock-ic.html</w:t>
-        </w:r>
-      </w:hyperlink>
-    </w:p>
-    <w:p>
-      <w:pPr>
-        <w:pStyle w:val="Geenafstand"/>
-      </w:pPr>
-    </w:p>
-    <w:p>
-      <w:pPr>
-        <w:pStyle w:val="Geenafstand"/>
-      </w:pPr>
-      <w:hyperlink r:id="rId14" w:history="1">
-        <w:r>
-          <w:rPr>
-            <w:rStyle w:val="Hyperlink"/>
-          </w:rPr>
-          <w:t>http://www.reuk.co.uk/wordpress/accurate-ds3231-real-time-clock-as-alternative-to-ds1307/</w:t>
-        </w:r>
-      </w:hyperlink>
-    </w:p>
+      <w:pPr>
+        <w:rPr>
+          <w:b/>
+          <w:sz w:val="24"/>
+        </w:rPr>
+      </w:pPr>
+    </w:p>
+    <w:sdt>
+      <w:sdtPr>
+        <w:rPr>
+          <w:rFonts w:asciiTheme="minorHAnsi" w:eastAsiaTheme="minorHAnsi" w:hAnsiTheme="minorHAnsi" w:cstheme="minorBidi"/>
+          <w:color w:val="auto"/>
+          <w:sz w:val="22"/>
+          <w:szCs w:val="22"/>
+          <w:lang w:eastAsia="en-US"/>
+        </w:rPr>
+        <w:id w:val="-1426266493"/>
+        <w:docPartObj>
+          <w:docPartGallery w:val="Bibliographies"/>
+          <w:docPartUnique/>
+        </w:docPartObj>
+      </w:sdtPr>
+      <w:sdtEndPr/>
+      <w:sdtContent>
+        <w:p>
+          <w:pPr>
+            <w:pStyle w:val="Kop1"/>
+          </w:pPr>
+          <w:r>
+            <w:t>Bibliografie</w:t>
+          </w:r>
+        </w:p>
+        <w:sdt>
+          <w:sdtPr>
+            <w:id w:val="111145805"/>
+            <w:bibliography/>
+          </w:sdtPr>
+          <w:sdtEndPr/>
+          <w:sdtContent>
+            <w:p>
+              <w:pPr>
+                <w:pStyle w:val="Bibliografie"/>
+                <w:ind w:left="720" w:hanging="720"/>
+                <w:rPr>
+                  <w:noProof/>
+                  <w:sz w:val="24"/>
+                  <w:szCs w:val="24"/>
+                </w:rPr>
+              </w:pPr>
+              <w:r>
+                <w:fldChar w:fldCharType="begin"/>
+              </w:r>
+              <w:r>
+                <w:instrText>BIBLIOGRAPHY</w:instrText>
+              </w:r>
+              <w:r>
+                <w:fldChar w:fldCharType="separate"/>
+              </w:r>
+              <w:r>
+                <w:rPr>
+                  <w:i/>
+                  <w:iCs/>
+                  <w:noProof/>
+                </w:rPr>
+                <w:t>http://domoticx.com/arduino-rtc-tijdklok-ds1307/</w:t>
+              </w:r>
+              <w:r>
+                <w:rPr>
+                  <w:noProof/>
+                </w:rPr>
+                <w:t>. (sd). Opgehaald van Domoticx.</w:t>
+              </w:r>
+            </w:p>
+            <w:p>
+              <w:pPr>
+                <w:pStyle w:val="Bibliografie"/>
+                <w:ind w:left="720" w:hanging="720"/>
+                <w:rPr>
+                  <w:noProof/>
+                </w:rPr>
+              </w:pPr>
+              <w:r>
+                <w:rPr>
+                  <w:i/>
+                  <w:iCs/>
+                  <w:noProof/>
+                </w:rPr>
+                <w:t>http://www.best-microcontroller-projects.com/real-time-clock-ic.html</w:t>
+              </w:r>
+              <w:r>
+                <w:rPr>
+                  <w:noProof/>
+                </w:rPr>
+                <w:t>. (sd). Opgehaald van best-microcontroller-projects.</w:t>
+              </w:r>
+            </w:p>
+            <w:p>
+              <w:pPr>
+                <w:pStyle w:val="Bibliografie"/>
+                <w:ind w:left="720" w:hanging="720"/>
+                <w:rPr>
+                  <w:noProof/>
+                </w:rPr>
+              </w:pPr>
+              <w:r>
+                <w:rPr>
+                  <w:i/>
+                  <w:iCs/>
+                  <w:noProof/>
+                </w:rPr>
+                <w:t>http://www.instructables.com/id/TESTED-Timekeeping-on-ESP8266-Arduino-Uno-WITHOUT-/</w:t>
+              </w:r>
+              <w:r>
+                <w:rPr>
+                  <w:noProof/>
+                </w:rPr>
+                <w:t>. (sd). Opgehaald van Instructables.</w:t>
+              </w:r>
+            </w:p>
+            <w:p>
+              <w:pPr>
+                <w:pStyle w:val="Bibliografie"/>
+                <w:ind w:left="720" w:hanging="720"/>
+                <w:rPr>
+                  <w:noProof/>
+                </w:rPr>
+              </w:pPr>
+              <w:r>
+                <w:rPr>
+                  <w:i/>
+                  <w:iCs/>
+                  <w:noProof/>
+                </w:rPr>
+                <w:t>http://www.reuk.co.uk/wordpress/accurate-ds3231-real-time-clock-as-alternative-to-ds1307/</w:t>
+              </w:r>
+              <w:r>
+                <w:rPr>
+                  <w:noProof/>
+                </w:rPr>
+                <w:t>. (sd). Opgehaald van reuk.co.</w:t>
+              </w:r>
+            </w:p>
+            <w:p>
+              <w:pPr>
+                <w:pStyle w:val="Bibliografie"/>
+                <w:ind w:left="720" w:hanging="720"/>
+                <w:rPr>
+                  <w:noProof/>
+                </w:rPr>
+              </w:pPr>
+              <w:r>
+                <w:rPr>
+                  <w:i/>
+                  <w:iCs/>
+                  <w:noProof/>
+                </w:rPr>
+                <w:t>https://hackerstore.nl/Artikel/233</w:t>
+              </w:r>
+              <w:r>
+                <w:rPr>
+                  <w:noProof/>
+                </w:rPr>
+                <w:t>. (sd). Opgehaald van Hackerstore.</w:t>
+              </w:r>
+            </w:p>
+            <w:p>
+              <w:pPr>
+                <w:pStyle w:val="Bibliografie"/>
+                <w:ind w:left="720" w:hanging="720"/>
+                <w:rPr>
+                  <w:noProof/>
+                </w:rPr>
+              </w:pPr>
+              <w:r>
+                <w:rPr>
+                  <w:i/>
+                  <w:iCs/>
+                  <w:noProof/>
+                </w:rPr>
+                <w:t xml:space="preserve">https://learn.adafruit.com/ds1307-real-time-clock-breakout-board-kit/what-is-an-rtc </w:t>
+              </w:r>
+              <w:r>
+                <w:rPr>
+                  <w:noProof/>
+                </w:rPr>
+                <w:t>. (sd). Opgehaald van Adafruit.</w:t>
+              </w:r>
+            </w:p>
+            <w:p>
+              <w:pPr>
+                <w:pStyle w:val="Bibliografie"/>
+                <w:ind w:left="720" w:hanging="720"/>
+                <w:rPr>
+                  <w:noProof/>
+                </w:rPr>
+              </w:pPr>
+              <w:r>
+                <w:rPr>
+                  <w:i/>
+                  <w:iCs/>
+                  <w:noProof/>
+                </w:rPr>
+                <w:t>https://www.arduino.cc/en/Reference/RTC</w:t>
+              </w:r>
+              <w:r>
+                <w:rPr>
+                  <w:noProof/>
+                </w:rPr>
+                <w:t>. (sd). Opgehaald van Arduino Reference.</w:t>
+              </w:r>
+            </w:p>
+            <w:p>
+              <w:pPr>
+                <w:pStyle w:val="Bibliografie"/>
+                <w:ind w:left="720" w:hanging="720"/>
+                <w:rPr>
+                  <w:noProof/>
+                </w:rPr>
+              </w:pPr>
+              <w:r>
+                <w:rPr>
+                  <w:i/>
+                  <w:iCs/>
+                  <w:noProof/>
+                </w:rPr>
+                <w:t>https://www.distrelec.nl/nl/arduino-wifi-shield-a000058-arduino-a000058/p/11038916?channel=b2c&amp;price_gs=83.49&amp;source=googleps&amp;ext_cid=shgooaqnlnl-na&amp;pup_e=1&amp;pup_cid=36007&amp;pup_id=11038916&amp;ext_cid=shgooaqnlnl-na-&amp;kw=&amp;gclid=CjwKCAjw4sLVBRAlEiwASblR-7KtwCLBQv</w:t>
+              </w:r>
+              <w:r>
+                <w:rPr>
+                  <w:noProof/>
+                </w:rPr>
+                <w:t>. (sd). Opgehaald van Distrelec.</w:t>
+              </w:r>
+            </w:p>
+            <w:p>
+              <w:pPr>
+                <w:pStyle w:val="Bibliografie"/>
+                <w:ind w:left="720" w:hanging="720"/>
+                <w:rPr>
+                  <w:noProof/>
+                </w:rPr>
+              </w:pPr>
+              <w:r>
+                <w:rPr>
+                  <w:i/>
+                  <w:iCs/>
+                  <w:noProof/>
+                </w:rPr>
+                <w:t>https://www.vanallesenmeer.nl/Real-Time-Clock-DS3231-RTC-Klok-module</w:t>
+              </w:r>
+              <w:r>
+                <w:rPr>
+                  <w:noProof/>
+                </w:rPr>
+                <w:t>. (sd). Opgehaald van vanallesenmeer.</w:t>
+              </w:r>
+            </w:p>
+            <w:p>
+              <w:r>
+                <w:rPr>
+                  <w:b/>
+                  <w:bCs/>
+                </w:rPr>
+                <w:fldChar w:fldCharType="end"/>
+              </w:r>
+            </w:p>
+          </w:sdtContent>
+        </w:sdt>
+      </w:sdtContent>
+    </w:sdt>
     <w:p>
       <w:pPr>
         <w:rPr>
@@ -2144,6 +2251,28 @@
     <w:name w:val="Normal"/>
     <w:qFormat/>
   </w:style>
+  <w:style w:type="paragraph" w:styleId="Kop1">
+    <w:name w:val="heading 1"/>
+    <w:basedOn w:val="Standaard"/>
+    <w:next w:val="Standaard"/>
+    <w:link w:val="Kop1Char"/>
+    <w:uiPriority w:val="9"/>
+    <w:qFormat/>
+    <w:rsid w:val="001F3981"/>
+    <w:pPr>
+      <w:keepNext/>
+      <w:keepLines/>
+      <w:spacing w:before="240" w:after="0"/>
+      <w:outlineLvl w:val="0"/>
+    </w:pPr>
+    <w:rPr>
+      <w:rFonts w:asciiTheme="majorHAnsi" w:eastAsiaTheme="majorEastAsia" w:hAnsiTheme="majorHAnsi" w:cstheme="majorBidi"/>
+      <w:color w:val="2F5496" w:themeColor="accent1" w:themeShade="BF"/>
+      <w:sz w:val="32"/>
+      <w:szCs w:val="32"/>
+      <w:lang w:eastAsia="nl-NL"/>
+    </w:rPr>
+  </w:style>
   <w:style w:type="paragraph" w:styleId="Kop2">
     <w:name w:val="heading 2"/>
     <w:basedOn w:val="Standaard"/>
@@ -2279,6 +2408,28 @@
       <w:color w:val="954F72" w:themeColor="followedHyperlink"/>
       <w:u w:val="single"/>
     </w:rPr>
+  </w:style>
+  <w:style w:type="character" w:customStyle="1" w:styleId="Kop1Char">
+    <w:name w:val="Kop 1 Char"/>
+    <w:basedOn w:val="Standaardalinea-lettertype"/>
+    <w:link w:val="Kop1"/>
+    <w:uiPriority w:val="9"/>
+    <w:rsid w:val="001F3981"/>
+    <w:rPr>
+      <w:rFonts w:asciiTheme="majorHAnsi" w:eastAsiaTheme="majorEastAsia" w:hAnsiTheme="majorHAnsi" w:cstheme="majorBidi"/>
+      <w:color w:val="2F5496" w:themeColor="accent1" w:themeShade="BF"/>
+      <w:sz w:val="32"/>
+      <w:szCs w:val="32"/>
+      <w:lang w:eastAsia="nl-NL"/>
+    </w:rPr>
+  </w:style>
+  <w:style w:type="paragraph" w:styleId="Bibliografie">
+    <w:name w:val="Bibliography"/>
+    <w:basedOn w:val="Standaard"/>
+    <w:next w:val="Standaard"/>
+    <w:uiPriority w:val="37"/>
+    <w:unhideWhenUsed/>
+    <w:rsid w:val="001F3981"/>
   </w:style>
 </w:styles>
 </file>
@@ -2576,4 +2727,89 @@
     </a:ext>
   </a:extLst>
 </a:theme>
+</file>
+
+<file path=customXml/item1.xml><?xml version="1.0" encoding="utf-8"?>
+<b:Sources xmlns:b="http://schemas.openxmlformats.org/officeDocument/2006/bibliography" xmlns="http://schemas.openxmlformats.org/officeDocument/2006/bibliography" SelectedStyle="\APASixthEditionOfficeOnline.xsl" StyleName="APA" Version="6">
+  <b:Source>
+    <b:Tag>htt</b:Tag>
+    <b:SourceType>InternetSite</b:SourceType>
+    <b:Guid>{755E66E7-4FE0-4D6F-A742-35FAD75DB7F6}</b:Guid>
+    <b:Title>https://www.arduino.cc/en/Reference/RTC</b:Title>
+    <b:InternetSiteTitle>Arduino Reference</b:InternetSiteTitle>
+    <b:RefOrder>1</b:RefOrder>
+  </b:Source>
+  <b:Source>
+    <b:Tag>htt1</b:Tag>
+    <b:SourceType>InternetSite</b:SourceType>
+    <b:Guid>{EA230D0C-D06A-40EF-BDEF-0D0CEB748EB4}</b:Guid>
+    <b:Title>http://www.instructables.com/id/TESTED-Timekeeping-on-ESP8266-Arduino-Uno-WITHOUT-/</b:Title>
+    <b:InternetSiteTitle>Instructables</b:InternetSiteTitle>
+    <b:RefOrder>2</b:RefOrder>
+  </b:Source>
+  <b:Source>
+    <b:Tag>htt2</b:Tag>
+    <b:SourceType>InternetSite</b:SourceType>
+    <b:Guid>{6D9308F2-8967-486D-8A58-28672DDE061B}</b:Guid>
+    <b:Title>http://domoticx.com/arduino-rtc-tijdklok-ds1307/</b:Title>
+    <b:InternetSiteTitle>Domoticx</b:InternetSiteTitle>
+    <b:RefOrder>3</b:RefOrder>
+  </b:Source>
+  <b:Source>
+    <b:Tag>htt3</b:Tag>
+    <b:SourceType>InternetSite</b:SourceType>
+    <b:Guid>{6792C577-85DD-4E10-8172-60AE147D36C2}</b:Guid>
+    <b:Title>https://learn.adafruit.com/ds1307-real-time-clock-breakout-board-kit/what-is-an-rtc </b:Title>
+    <b:InternetSiteTitle>Adafruit</b:InternetSiteTitle>
+    <b:RefOrder>4</b:RefOrder>
+  </b:Source>
+  <b:Source>
+    <b:Tag>htt4</b:Tag>
+    <b:SourceType>InternetSite</b:SourceType>
+    <b:Guid>{49ABD869-A8B0-45EE-87D3-54833CCC5CC4}</b:Guid>
+    <b:Title>https://www.distrelec.nl/nl/arduino-wifi-shield-a000058-arduino-a000058/p/11038916?channel=b2c&amp;price_gs=83.49&amp;source=googleps&amp;ext_cid=shgooaqnlnl-na&amp;pup_e=1&amp;pup_cid=36007&amp;pup_id=11038916&amp;ext_cid=shgooaqnlnl-na-&amp;kw=&amp;gclid=CjwKCAjw4sLVBRAlEiwASblR-7KtwCLBQv</b:Title>
+    <b:InternetSiteTitle>Distrelec</b:InternetSiteTitle>
+    <b:RefOrder>5</b:RefOrder>
+  </b:Source>
+  <b:Source>
+    <b:Tag>htt5</b:Tag>
+    <b:SourceType>InternetSite</b:SourceType>
+    <b:Guid>{15670207-4111-4FC6-9686-EDAEA1253230}</b:Guid>
+    <b:Title>https://hackerstore.nl/Artikel/233</b:Title>
+    <b:InternetSiteTitle>Hackerstore</b:InternetSiteTitle>
+    <b:RefOrder>6</b:RefOrder>
+  </b:Source>
+  <b:Source>
+    <b:Tag>htt6</b:Tag>
+    <b:SourceType>InternetSite</b:SourceType>
+    <b:Guid>{CEAF1298-1C2E-40A4-BC03-613BA466209A}</b:Guid>
+    <b:Title>https://www.vanallesenmeer.nl/Real-Time-Clock-DS3231-RTC-Klok-module</b:Title>
+    <b:InternetSiteTitle>vanallesenmeer</b:InternetSiteTitle>
+    <b:RefOrder>7</b:RefOrder>
+  </b:Source>
+  <b:Source>
+    <b:Tag>htt7</b:Tag>
+    <b:SourceType>InternetSite</b:SourceType>
+    <b:Guid>{A69C3654-D781-41D1-9FA9-6467067EBEA4}</b:Guid>
+    <b:Title>http://www.best-microcontroller-projects.com/real-time-clock-ic.html</b:Title>
+    <b:InternetSiteTitle>best-microcontroller-projects</b:InternetSiteTitle>
+    <b:RefOrder>8</b:RefOrder>
+  </b:Source>
+  <b:Source>
+    <b:Tag>htt8</b:Tag>
+    <b:SourceType>InternetSite</b:SourceType>
+    <b:Guid>{901FD06A-59D7-4474-9DD1-00EF9CA20B23}</b:Guid>
+    <b:Title>http://www.reuk.co.uk/wordpress/accurate-ds3231-real-time-clock-as-alternative-to-ds1307/</b:Title>
+    <b:InternetSiteTitle>reuk.co</b:InternetSiteTitle>
+    <b:RefOrder>9</b:RefOrder>
+  </b:Source>
+</b:Sources>
+</file>
+
+<file path=customXml/itemProps1.xml><?xml version="1.0" encoding="utf-8"?>
+<ds:datastoreItem xmlns:ds="http://schemas.openxmlformats.org/officeDocument/2006/customXml" ds:itemID="{0E3D2ECA-BB0B-4F1C-B1C3-01C545C70535}">
+  <ds:schemaRefs>
+    <ds:schemaRef ds:uri="http://schemas.openxmlformats.org/officeDocument/2006/bibliography"/>
+  </ds:schemaRefs>
+</ds:datastoreItem>
 </file>
</xml_diff>

<commit_message>
Voorbeelden toegevoegd aan github
</commit_message>
<xml_diff>
--- a/Tekst ESD presentatie.docx
+++ b/Tekst ESD presentatie.docx
@@ -128,19 +128,6 @@
           <w:sz w:val="24"/>
         </w:rPr>
         <w:t>Klaas: Minder snel praten.</w:t>
-      </w:r>
-    </w:p>
-    <w:p>
-      <w:pPr>
-        <w:rPr>
-          <w:sz w:val="24"/>
-        </w:rPr>
-      </w:pPr>
-      <w:r>
-        <w:rPr>
-          <w:sz w:val="24"/>
-        </w:rPr>
-        <w:t>Emiel: Minder nerveuze tikjes tijdens de presentatie.</w:t>
       </w:r>
     </w:p>
     <w:p>
@@ -415,24 +402,42 @@
     <w:p>
       <w:pPr>
         <w:pStyle w:val="Geenafstand"/>
-      </w:pPr>
-      <w:r>
-        <w:t>Hier zie een toepassing als een klok, omdat de RTC nauwkeurig is zal deze klok minder snel uit synchronisatie komen. Dit kan toegevoegd als normale uren klok, maar ook als bijvoorbeeld een stopwatch, als je nauwkeurig wilt zijn op kleinere eenheden.</w:t>
-      </w:r>
-    </w:p>
-    <w:p>
-      <w:pPr>
-        <w:rPr>
-          <w:b/>
-        </w:rPr>
-      </w:pPr>
+        <w:rPr>
+          <w:rFonts w:cstheme="minorHAnsi"/>
+          <w:shd w:val="clear" w:color="auto" w:fill="FFFFFF"/>
+        </w:rPr>
+      </w:pPr>
+      <w:r>
+        <w:t xml:space="preserve">Een van de voorbeelden waarin een RTC wordt gebruikt is een personal computer. Dit zorgt ervoor dat de tijd op je computer altijd wordt bijgehouden ook als deze uitstaat. </w:t>
+      </w:r>
+      <w:r>
+        <w:rPr>
+          <w:rFonts w:cstheme="minorHAnsi"/>
+          <w:shd w:val="clear" w:color="auto" w:fill="FFFFFF"/>
+        </w:rPr>
+        <w:t>Vroeger waren RTC modules op computermoederborden duidelijk zichtbaar zoals in het plaatje te zien is. Tegenwoordig zijn ze bijna altijd geïntegreerd in de chipset van het moederbord.</w:t>
+      </w:r>
     </w:p>
     <w:p>
       <w:pPr>
         <w:pStyle w:val="Geenafstand"/>
       </w:pPr>
-      <w:r>
-        <w:t xml:space="preserve">Eventueel zou de RTC DS1307 ook gebruikt worden in een eigen gebouwde computer/microcontroller als interne klok. Bij de </w:t>
+    </w:p>
+    <w:p>
+      <w:pPr>
+        <w:pStyle w:val="Geenafstand"/>
+      </w:pPr>
+      <w:r>
+        <w:t>Sommige microcontrollers maken tevens gebruik van een RTC. Meestal zijn dit microcontroller</w:t>
+      </w:r>
+      <w:r>
+        <w:t>s</w:t>
+      </w:r>
+      <w:r>
+        <w:t xml:space="preserve"> die over veel andere kenmerken beschikken </w:t>
+      </w:r>
+      <w:r>
+        <w:t xml:space="preserve">die te maken hebben met informatie uit een computer halen en in een computer stoppen. Ook is een RTC voor sommige microcontrollers los aan te schaffen, mocht deze er geen hebben ingebouwd, zoals bij de </w:t>
       </w:r>
       <w:proofErr w:type="spellStart"/>
       <w:r>
@@ -440,29 +445,64 @@
       </w:r>
       <w:proofErr w:type="spellEnd"/>
       <w:r>
-        <w:t xml:space="preserve"> is dit niet het geval, deze heeft al een eigen interne klok, de RTC dient hier als een (nauwkeurigere) externe klok.</w:t>
-      </w:r>
-    </w:p>
-    <w:p>
-      <w:pPr>
-        <w:rPr>
-          <w:b/>
-        </w:rPr>
-      </w:pPr>
-    </w:p>
-    <w:p>
-      <w:pPr>
-        <w:rPr>
-          <w:b/>
-          <w:sz w:val="24"/>
-        </w:rPr>
-      </w:pPr>
-      <w:r>
-        <w:rPr>
-          <w:b/>
-          <w:sz w:val="24"/>
-        </w:rPr>
-        <w:lastRenderedPageBreak/>
+        <w:t xml:space="preserve"> en de </w:t>
+      </w:r>
+      <w:proofErr w:type="spellStart"/>
+      <w:r>
+        <w:t>Raspberry</w:t>
+      </w:r>
+      <w:proofErr w:type="spellEnd"/>
+      <w:r>
+        <w:t xml:space="preserve"> Pi 3.</w:t>
+      </w:r>
+    </w:p>
+    <w:p>
+      <w:pPr>
+        <w:rPr>
+          <w:b/>
+        </w:rPr>
+      </w:pPr>
+    </w:p>
+    <w:p>
+      <w:pPr>
+        <w:rPr>
+          <w:b/>
+        </w:rPr>
+      </w:pPr>
+      <w:r>
+        <w:rPr>
+          <w:b/>
+        </w:rPr>
+        <w:br w:type="page"/>
+      </w:r>
+    </w:p>
+    <w:p>
+      <w:pPr>
+        <w:rPr>
+          <w:b/>
+        </w:rPr>
+      </w:pPr>
+    </w:p>
+    <w:p>
+      <w:pPr>
+        <w:rPr>
+          <w:b/>
+          <w:sz w:val="24"/>
+        </w:rPr>
+      </w:pPr>
+    </w:p>
+    <w:p>
+      <w:pPr>
+        <w:rPr>
+          <w:b/>
+          <w:sz w:val="24"/>
+        </w:rPr>
+      </w:pPr>
+      <w:r>
+        <w:rPr>
+          <w:b/>
+          <w:sz w:val="24"/>
+        </w:rPr>
         <w:t>Alternatieve hardware/techniek</w:t>
       </w:r>
     </w:p>
@@ -493,7 +533,7 @@
           <w:b/>
           <w:sz w:val="24"/>
         </w:rPr>
-        <w:t>Emiel</w:t>
+        <w:t>Bart</w:t>
       </w:r>
       <w:r>
         <w:rPr>
@@ -1002,7 +1042,12 @@
       </w:r>
       <w:proofErr w:type="spellEnd"/>
       <w:r>
-        <w:t xml:space="preserve"> heeft wel de grootste afmetingen en is een stuk duurder, dus als je hem alleen wilt gebruiken voor de tijd kan je beter gaan voor een van de andere opties.</w:t>
+        <w:t xml:space="preserve"> heeft wel de grootste afmetingen en is een stuk duurder, dus als je hem alleen wilt gebruiken voor de tijd kan je beter gaan voor e</w:t>
+      </w:r>
+      <w:bookmarkStart w:id="0" w:name="_GoBack"/>
+      <w:bookmarkEnd w:id="0"/>
+      <w:r>
+        <w:t>en van de andere opties.</w:t>
       </w:r>
     </w:p>
     <w:p>
@@ -1013,13 +1058,7 @@
     <w:p/>
     <w:p>
       <w:r>
-        <w:t>In plaats van de</w:t>
-      </w:r>
-      <w:r>
-        <w:t>ze alternatieven</w:t>
-      </w:r>
-      <w:r>
-        <w:t xml:space="preserve"> kun je ook de </w:t>
+        <w:t xml:space="preserve">In plaats van deze alternatieven kun je ook de </w:t>
       </w:r>
       <w:proofErr w:type="spellStart"/>
       <w:r>
@@ -1311,7 +1350,21 @@
           <w:b/>
           <w:sz w:val="24"/>
         </w:rPr>
-        <w:t>Uitleggen code &lt;Bart + Emiel&gt;</w:t>
+        <w:t xml:space="preserve">Uitleggen code &lt;Bart + </w:t>
+      </w:r>
+      <w:r>
+        <w:rPr>
+          <w:b/>
+          <w:sz w:val="24"/>
+        </w:rPr>
+        <w:t>Klaas</w:t>
+      </w:r>
+      <w:r>
+        <w:rPr>
+          <w:b/>
+          <w:sz w:val="24"/>
+        </w:rPr>
+        <w:t>&gt;</w:t>
       </w:r>
     </w:p>
     <w:p>
@@ -1434,8 +1487,6 @@
           <w:sz w:val="24"/>
         </w:rPr>
       </w:pPr>
-      <w:bookmarkStart w:id="0" w:name="_GoBack"/>
-      <w:bookmarkEnd w:id="0"/>
       <w:r>
         <w:rPr>
           <w:b/>
@@ -1700,6 +1751,29 @@
                   <w:noProof/>
                 </w:rPr>
                 <w:t>. (sd). Opgehaald van vanallesenmeer.</w:t>
+              </w:r>
+            </w:p>
+            <w:p>
+              <w:pPr>
+                <w:pStyle w:val="Bibliografie"/>
+                <w:ind w:left="720" w:hanging="720"/>
+                <w:rPr>
+                  <w:noProof/>
+                </w:rPr>
+              </w:pPr>
+              <w:r>
+                <w:rPr>
+                  <w:i/>
+                  <w:iCs/>
+                  <w:noProof/>
+                </w:rPr>
+                <w:t>Real-Time-Clock</w:t>
+              </w:r>
+              <w:r>
+                <w:rPr>
+                  <w:noProof/>
+                </w:rPr>
+                <w:t>. (sd). Opgehaald van Wikipedia: https://en.wikipedia.org/wiki/Real-time_clock</w:t>
               </w:r>
             </w:p>
             <w:p>
@@ -2803,11 +2877,20 @@
     <b:InternetSiteTitle>reuk.co</b:InternetSiteTitle>
     <b:RefOrder>9</b:RefOrder>
   </b:Source>
+  <b:Source>
+    <b:Tag>Rea</b:Tag>
+    <b:SourceType>InternetSite</b:SourceType>
+    <b:Guid>{F9CDFCC2-05D0-4946-9378-CB53C0890EA9}</b:Guid>
+    <b:Title>Real-Time-Clock</b:Title>
+    <b:InternetSiteTitle>Wikipedia</b:InternetSiteTitle>
+    <b:URL>https://en.wikipedia.org/wiki/Real-time_clock</b:URL>
+    <b:RefOrder>10</b:RefOrder>
+  </b:Source>
 </b:Sources>
 </file>
 
 <file path=customXml/itemProps1.xml><?xml version="1.0" encoding="utf-8"?>
-<ds:datastoreItem xmlns:ds="http://schemas.openxmlformats.org/officeDocument/2006/customXml" ds:itemID="{0E3D2ECA-BB0B-4F1C-B1C3-01C545C70535}">
+<ds:datastoreItem xmlns:ds="http://schemas.openxmlformats.org/officeDocument/2006/customXml" ds:itemID="{D48D057A-6AE2-47E1-9469-E85FB6E084B3}">
   <ds:schemaRefs>
     <ds:schemaRef ds:uri="http://schemas.openxmlformats.org/officeDocument/2006/bibliography"/>
   </ds:schemaRefs>

</xml_diff>

<commit_message>
inleiding + slot aangepast
</commit_message>
<xml_diff>
--- a/Tekst ESD presentatie.docx
+++ b/Tekst ESD presentatie.docx
@@ -34,56 +34,26 @@
     </w:p>
     <w:p>
       <w:r>
-        <w:t xml:space="preserve">Stel je hebt een stuk software geschreven voor de </w:t>
+        <w:t xml:space="preserve">Hallo allemaal, welkom bij onze ESD presentatie over de </w:t>
       </w:r>
       <w:proofErr w:type="spellStart"/>
       <w:r>
-        <w:t>Arduino</w:t>
+        <w:t>Realtime</w:t>
       </w:r>
       <w:proofErr w:type="spellEnd"/>
       <w:r>
-        <w:t xml:space="preserve">. Tijd speelt en belangrijke rol en je wilt bijvoorbeeld de data van je weerstation elke maandag van de week om 12 uur ’s middags en 12 uur ’s avonds verzenden naar je Processing applicatie. Normaal gesproken maak je gebruik van een </w:t>
+        <w:t xml:space="preserve"> </w:t>
       </w:r>
       <w:proofErr w:type="spellStart"/>
       <w:r>
-        <w:t>unsigned</w:t>
+        <w:t>clock</w:t>
       </w:r>
       <w:proofErr w:type="spellEnd"/>
       <w:r>
-        <w:t xml:space="preserve"> long waarin je de startijd en de huidige tijd bijhoudt en op basis van een interval de data verstuurt.  Dit kan</w:t>
-      </w:r>
-      <w:r>
-        <w:t xml:space="preserve"> alleen</w:t>
-      </w:r>
-      <w:r>
-        <w:t xml:space="preserve"> vereist nogal wat reken werk </w:t>
-      </w:r>
-      <w:r>
-        <w:t>om</w:t>
-      </w:r>
-      <w:r>
-        <w:t xml:space="preserve"> dit op een specifieke tijd op een specifieke dag/datum willen doen, aangezien je gebruikt maakt van de </w:t>
-      </w:r>
-      <w:proofErr w:type="spellStart"/>
-      <w:r>
-        <w:t>millis</w:t>
-      </w:r>
-      <w:proofErr w:type="spellEnd"/>
-      <w:r>
-        <w:t xml:space="preserve">() functie die milliseconden bijhoudt. Bovendien wordt de startijd en huidige tijd weer op 0 gezet als je je </w:t>
-      </w:r>
-      <w:proofErr w:type="spellStart"/>
-      <w:r>
-        <w:t>Arduino</w:t>
-      </w:r>
-      <w:proofErr w:type="spellEnd"/>
-      <w:r>
-        <w:t xml:space="preserve"> loskoppelt van je computer en weer opnieuw aansluit op je computer. </w:t>
-      </w:r>
-    </w:p>
-    <w:p>
-      <w:r>
-        <w:t>Gelukkig is hiervoor een oplossing namelijk ons hardware component: De RTC.</w:t>
+        <w:t xml:space="preserve">. </w:t>
+      </w:r>
+      <w:r>
+        <w:t xml:space="preserve">Mijn naam is Klaas en ik ben hier samen met Bart en ons doel is om jullie iets tijdens de presentatie wat te vertellen over de RTC en hoe jullie dit kunnen toepassen in eventuele ESD projecten in de toekomst mocht je het profiel ESD kiezen.  </w:t>
       </w:r>
     </w:p>
     <w:p>
@@ -389,27 +359,10 @@
     <w:p>
       <w:pPr>
         <w:rPr>
-          <w:rFonts w:cstheme="minorHAnsi"/>
-          <w:bCs/>
-          <w:color w:val="222222"/>
-          <w:shd w:val="clear" w:color="auto" w:fill="FFFFFF"/>
-        </w:rPr>
-      </w:pPr>
-    </w:p>
-    <w:p>
-      <w:pPr>
-        <w:rPr>
-          <w:b/>
-          <w:sz w:val="24"/>
-        </w:rPr>
-      </w:pPr>
-      <w:r>
-        <w:rPr>
-          <w:b/>
-          <w:sz w:val="24"/>
-        </w:rPr>
-        <w:t>&lt;Bart&gt;</w:t>
-      </w:r>
+          <w:b/>
+          <w:sz w:val="24"/>
+        </w:rPr>
+      </w:pPr>
     </w:p>
     <w:p>
       <w:pPr>
@@ -425,8 +378,6 @@
       <w:r>
         <w:t xml:space="preserve"> </w:t>
       </w:r>
-      <w:bookmarkStart w:id="0" w:name="_GoBack"/>
-      <w:bookmarkEnd w:id="0"/>
       <w:r>
         <w:t xml:space="preserve">staat. </w:t>
       </w:r>
@@ -1206,7 +1157,6 @@
         </w:numPr>
       </w:pPr>
       <w:r>
-        <w:lastRenderedPageBreak/>
         <w:t xml:space="preserve">Bij het gebruik van een RTC ben je een paar pinnen op je bordje kwijt. In het geval van het gebruiken van de </w:t>
       </w:r>
       <w:proofErr w:type="spellStart"/>
@@ -1366,6 +1316,105 @@
       </w:pPr>
     </w:p>
     <w:p/>
+    <w:p>
+      <w:pPr>
+        <w:rPr>
+          <w:b/>
+          <w:sz w:val="24"/>
+        </w:rPr>
+      </w:pPr>
+      <w:bookmarkStart w:id="0" w:name="_GoBack"/>
+      <w:bookmarkEnd w:id="0"/>
+      <w:r>
+        <w:rPr>
+          <w:b/>
+          <w:sz w:val="24"/>
+        </w:rPr>
+        <w:t>Hardware architectuur</w:t>
+      </w:r>
+    </w:p>
+    <w:p>
+      <w:pPr>
+        <w:rPr>
+          <w:b/>
+          <w:sz w:val="24"/>
+        </w:rPr>
+      </w:pPr>
+      <w:r>
+        <w:rPr>
+          <w:b/>
+          <w:sz w:val="24"/>
+        </w:rPr>
+        <w:t>&lt;Klaas&gt;</w:t>
+      </w:r>
+    </w:p>
+    <w:p>
+      <w:r>
+        <w:t xml:space="preserve">Dit hoe je een RTC aansluit op je </w:t>
+      </w:r>
+      <w:proofErr w:type="spellStart"/>
+      <w:r>
+        <w:t>Arduino</w:t>
+      </w:r>
+      <w:proofErr w:type="spellEnd"/>
+      <w:r>
+        <w:t xml:space="preserve">. </w:t>
+      </w:r>
+      <w:r>
+        <w:t>Er wordt</w:t>
+      </w:r>
+      <w:r>
+        <w:t xml:space="preserve"> namelijk gecommuniceerd via twee draden namelijk een datadraad (de SDA genoemd en een klokdraad (de SCL genoemd). De klok zorgt er hierbij voor dat de ontvanger weet wanneer er een nieuwe bit uit de data-draad gelezen kan worden. Bij de </w:t>
+      </w:r>
+      <w:proofErr w:type="spellStart"/>
+      <w:r>
+        <w:t>Arduino</w:t>
+      </w:r>
+      <w:proofErr w:type="spellEnd"/>
+      <w:r>
+        <w:t xml:space="preserve"> </w:t>
+      </w:r>
+      <w:proofErr w:type="spellStart"/>
+      <w:r>
+        <w:t>Uno</w:t>
+      </w:r>
+      <w:proofErr w:type="spellEnd"/>
+      <w:r>
+        <w:t xml:space="preserve"> sluit je de SDA-lijn (data lijn) op de A4 pin van de </w:t>
+      </w:r>
+      <w:proofErr w:type="spellStart"/>
+      <w:r>
+        <w:t>Arduino</w:t>
+      </w:r>
+      <w:proofErr w:type="spellEnd"/>
+      <w:r>
+        <w:t xml:space="preserve"> aan. Dit is op het plaatje de gele lijn. De kloklijn sluit je aan op de A5 pin wat in het plaatje de groene lijn is. De </w:t>
+      </w:r>
+      <w:proofErr w:type="spellStart"/>
+      <w:r>
+        <w:t>ground</w:t>
+      </w:r>
+      <w:proofErr w:type="spellEnd"/>
+      <w:r>
+        <w:t xml:space="preserve"> en de 5v sluit je natuurlijk op de 5v en </w:t>
+      </w:r>
+      <w:proofErr w:type="spellStart"/>
+      <w:r>
+        <w:t>gnd</w:t>
+      </w:r>
+      <w:proofErr w:type="spellEnd"/>
+      <w:r>
+        <w:t xml:space="preserve"> pinnen van de </w:t>
+      </w:r>
+      <w:proofErr w:type="spellStart"/>
+      <w:r>
+        <w:t>Arduino</w:t>
+      </w:r>
+      <w:proofErr w:type="spellEnd"/>
+      <w:r>
+        <w:t xml:space="preserve"> aan.</w:t>
+      </w:r>
+    </w:p>
     <w:p/>
     <w:p>
       <w:pPr>
@@ -1379,27 +1428,78 @@
           <w:b/>
           <w:sz w:val="24"/>
         </w:rPr>
-        <w:t>Hardware architectuur</w:t>
-      </w:r>
-    </w:p>
-    <w:p>
-      <w:pPr>
-        <w:rPr>
-          <w:b/>
-          <w:sz w:val="24"/>
-        </w:rPr>
-      </w:pPr>
-      <w:r>
-        <w:rPr>
-          <w:b/>
-          <w:sz w:val="24"/>
-        </w:rPr>
-        <w:t>&lt;Klaas&gt;</w:t>
-      </w:r>
-    </w:p>
-    <w:p>
-      <w:r>
-        <w:t xml:space="preserve">Dit hoe je een RTC aansluit op je </w:t>
+        <w:t>Uitleggen code</w:t>
+      </w:r>
+      <w:r>
+        <w:rPr>
+          <w:b/>
+          <w:sz w:val="24"/>
+        </w:rPr>
+        <w:t>/Demonstratie</w:t>
+      </w:r>
+      <w:r>
+        <w:rPr>
+          <w:b/>
+          <w:sz w:val="24"/>
+        </w:rPr>
+        <w:t xml:space="preserve"> &lt;</w:t>
+      </w:r>
+      <w:r>
+        <w:rPr>
+          <w:b/>
+          <w:sz w:val="24"/>
+        </w:rPr>
+        <w:t>Bart</w:t>
+      </w:r>
+      <w:r>
+        <w:rPr>
+          <w:b/>
+          <w:sz w:val="24"/>
+        </w:rPr>
+        <w:t>&gt;</w:t>
+      </w:r>
+    </w:p>
+    <w:p>
+      <w:pPr>
+        <w:rPr>
+          <w:b/>
+          <w:sz w:val="24"/>
+        </w:rPr>
+      </w:pPr>
+    </w:p>
+    <w:p>
+      <w:pPr>
+        <w:rPr>
+          <w:b/>
+          <w:sz w:val="24"/>
+        </w:rPr>
+      </w:pPr>
+      <w:r>
+        <w:rPr>
+          <w:b/>
+          <w:sz w:val="24"/>
+        </w:rPr>
+        <w:t>Slot</w:t>
+      </w:r>
+    </w:p>
+    <w:p>
+      <w:pPr>
+        <w:rPr>
+          <w:b/>
+          <w:sz w:val="24"/>
+        </w:rPr>
+      </w:pPr>
+      <w:r>
+        <w:rPr>
+          <w:b/>
+          <w:sz w:val="24"/>
+        </w:rPr>
+        <w:t>&lt;Bart&gt;</w:t>
+      </w:r>
+    </w:p>
+    <w:p>
+      <w:r>
+        <w:t xml:space="preserve">Kort samengevat is de RTC DS1307 een goed alternatief op de interne klok van de </w:t>
       </w:r>
       <w:proofErr w:type="spellStart"/>
       <w:r>
@@ -1407,13 +1507,13 @@
       </w:r>
       <w:proofErr w:type="spellEnd"/>
       <w:r>
-        <w:t xml:space="preserve">. </w:t>
-      </w:r>
-      <w:r>
-        <w:t>Er wordt</w:t>
-      </w:r>
-      <w:r>
-        <w:t xml:space="preserve"> namelijk gecommuniceerd via twee draden namelijk een datadraad (de SDA genoemd en een klokdraad (de SCL genoemd). De klok zorgt er hierbij voor dat de ontvanger weet wanneer er een nieuwe bit uit de data-draad gelezen kan worden. Bij de </w:t>
+        <w:t xml:space="preserve"> zelf. Dit komt voornamelijk door</w:t>
+      </w:r>
+      <w:r>
+        <w:t>dat</w:t>
+      </w:r>
+      <w:r>
+        <w:t xml:space="preserve"> de DS1307 de tijd nauwkeuriger meet dan de </w:t>
       </w:r>
       <w:proofErr w:type="spellStart"/>
       <w:r>
@@ -1421,173 +1521,34 @@
       </w:r>
       <w:proofErr w:type="spellEnd"/>
       <w:r>
-        <w:t xml:space="preserve"> </w:t>
-      </w:r>
-      <w:proofErr w:type="spellStart"/>
-      <w:r>
-        <w:t>Uno</w:t>
-      </w:r>
-      <w:proofErr w:type="spellEnd"/>
-      <w:r>
-        <w:t xml:space="preserve"> sluit je de SDA-lijn (data lijn) op de A4 pin van de </w:t>
-      </w:r>
-      <w:proofErr w:type="spellStart"/>
-      <w:r>
-        <w:t>Arduino</w:t>
-      </w:r>
-      <w:proofErr w:type="spellEnd"/>
-      <w:r>
-        <w:t xml:space="preserve"> aan. Dit is op het plaatje de gele lijn. De kloklijn sluit je aan op de A5 pin wat in het plaatje de groene lijn is. De </w:t>
-      </w:r>
-      <w:proofErr w:type="spellStart"/>
-      <w:r>
-        <w:t>ground</w:t>
-      </w:r>
-      <w:proofErr w:type="spellEnd"/>
-      <w:r>
-        <w:t xml:space="preserve"> en de 5v sluit je natuurlijk op de 5v en </w:t>
-      </w:r>
-      <w:proofErr w:type="spellStart"/>
-      <w:r>
-        <w:t>gnd</w:t>
-      </w:r>
-      <w:proofErr w:type="spellEnd"/>
-      <w:r>
-        <w:t xml:space="preserve"> pinnen van de </w:t>
-      </w:r>
-      <w:proofErr w:type="spellStart"/>
-      <w:r>
-        <w:t>Arduino</w:t>
-      </w:r>
-      <w:proofErr w:type="spellEnd"/>
-      <w:r>
-        <w:t xml:space="preserve"> aan.</w:t>
-      </w:r>
-    </w:p>
-    <w:p/>
-    <w:p>
-      <w:pPr>
-        <w:rPr>
-          <w:b/>
-          <w:sz w:val="24"/>
-        </w:rPr>
-      </w:pPr>
-    </w:p>
-    <w:p>
-      <w:pPr>
-        <w:rPr>
-          <w:b/>
-          <w:sz w:val="24"/>
-        </w:rPr>
-      </w:pPr>
-      <w:r>
-        <w:rPr>
-          <w:b/>
-          <w:sz w:val="24"/>
-        </w:rPr>
-        <w:t xml:space="preserve">Uitleggen code &lt; </w:t>
-      </w:r>
-      <w:r>
-        <w:rPr>
-          <w:b/>
-          <w:sz w:val="24"/>
-        </w:rPr>
-        <w:t>Klaas</w:t>
-      </w:r>
-      <w:r>
-        <w:rPr>
-          <w:b/>
-          <w:sz w:val="24"/>
-        </w:rPr>
-        <w:t>&gt;</w:t>
-      </w:r>
-    </w:p>
-    <w:p>
-      <w:pPr>
-        <w:rPr>
-          <w:b/>
-          <w:sz w:val="24"/>
-        </w:rPr>
-      </w:pPr>
-    </w:p>
-    <w:p>
-      <w:pPr>
-        <w:rPr>
-          <w:b/>
-          <w:sz w:val="24"/>
-        </w:rPr>
-      </w:pPr>
-      <w:r>
-        <w:rPr>
-          <w:b/>
-          <w:sz w:val="24"/>
-        </w:rPr>
-        <w:t>Slot</w:t>
-      </w:r>
-    </w:p>
-    <w:p>
-      <w:pPr>
-        <w:rPr>
-          <w:b/>
-          <w:sz w:val="24"/>
-        </w:rPr>
-      </w:pPr>
-      <w:r>
-        <w:rPr>
-          <w:b/>
-          <w:sz w:val="24"/>
-        </w:rPr>
-        <w:t>&lt;Bart&gt;</w:t>
-      </w:r>
-    </w:p>
-    <w:p>
-      <w:r>
-        <w:t xml:space="preserve">Kort samengevat is de RTC DS1307 een goed alternatief op de interne klok van de </w:t>
-      </w:r>
-      <w:proofErr w:type="spellStart"/>
-      <w:r>
-        <w:t>Arduino</w:t>
-      </w:r>
-      <w:proofErr w:type="spellEnd"/>
-      <w:r>
-        <w:t xml:space="preserve"> zelf. Dit komt voornamelijk door</w:t>
-      </w:r>
-      <w:r>
-        <w:t>dat</w:t>
-      </w:r>
-      <w:r>
-        <w:t xml:space="preserve"> de DS1307 de tijd nauwkeuriger meet dan de </w:t>
-      </w:r>
-      <w:proofErr w:type="spellStart"/>
-      <w:r>
-        <w:t>Arduino</w:t>
-      </w:r>
-      <w:proofErr w:type="spellEnd"/>
-      <w:r>
         <w:t xml:space="preserve"> en ook gegevens als de dag, de maand en het jaar bijhoudt. Ten opzichte van alternatieve merken van de RTC is de DS1307 wat minder nauwkeurig op de lange termijn. Daartegen is de DS1307 wel goedkoper en compacter waardoor deze makkelijk is mee te nemen en minder ruimte inneemt in je opstelling.</w:t>
       </w:r>
     </w:p>
     <w:p>
-      <w:pPr>
-        <w:rPr>
-          <w:b/>
-          <w:sz w:val="24"/>
-        </w:rPr>
-      </w:pPr>
-    </w:p>
-    <w:p>
-      <w:pPr>
-        <w:rPr>
-          <w:b/>
-          <w:sz w:val="24"/>
-        </w:rPr>
-      </w:pPr>
-      <w:r>
-        <w:rPr>
-          <w:b/>
-          <w:sz w:val="24"/>
-        </w:rPr>
-        <w:lastRenderedPageBreak/>
+      <w:r>
+        <w:t>Ik hoop dat het voor jullie nu duidelijk is wat de RTC precies is en hoe jullie het kunnen toepassen in een toekomstig ESD project. Zijn er verder nog vragen?</w:t>
+      </w:r>
+    </w:p>
+    <w:p>
+      <w:pPr>
+        <w:rPr>
+          <w:b/>
+          <w:sz w:val="24"/>
+        </w:rPr>
+      </w:pPr>
+    </w:p>
+    <w:p>
+      <w:pPr>
+        <w:rPr>
+          <w:b/>
+          <w:sz w:val="24"/>
+        </w:rPr>
+      </w:pPr>
+      <w:r>
+        <w:rPr>
+          <w:b/>
+          <w:sz w:val="24"/>
+        </w:rPr>
         <w:t>Bronnen</w:t>
       </w:r>
     </w:p>
@@ -2986,7 +2947,7 @@
 </file>
 
 <file path=customXml/itemProps1.xml><?xml version="1.0" encoding="utf-8"?>
-<ds:datastoreItem xmlns:ds="http://schemas.openxmlformats.org/officeDocument/2006/customXml" ds:itemID="{7DC852C7-DE74-4DB6-82A3-9B37DF815535}">
+<ds:datastoreItem xmlns:ds="http://schemas.openxmlformats.org/officeDocument/2006/customXml" ds:itemID="{8E0FEC0E-647B-4A61-924C-4EF393713456}">
   <ds:schemaRefs>
     <ds:schemaRef ds:uri="http://schemas.openxmlformats.org/officeDocument/2006/bibliography"/>
   </ds:schemaRefs>

</xml_diff>